<commit_message>
Documents with variables added
</commit_message>
<xml_diff>
--- a/RighttoPrivacy.docx
+++ b/RighttoPrivacy.docx
@@ -744,6 +744,17 @@
             </w:tcBorders>
           </w:tcPr>
           <w:p>
+            <w:fldSimple w:instr=" MERGEFIELD tstreet ">
+              <w:r>
+                <w:rPr>
+                  <w:noProof/>
+                </w:rPr>
+                <w:t>«tstreet»</w:t>
+              </w:r>
+            </w:fldSimple>
+            <w:r>
+              <w:t xml:space="preserve">, </w:t>
+            </w:r>
             <w:fldSimple w:instr=" MERGEFIELD taddress ">
               <w:r>
                 <w:rPr>
@@ -1162,8 +1173,6 @@
         </w:rPr>
         <w:t>Please comply with this statute by giving me reasonable notice before you enter my premises. I believe a 24-hour notice is reasonable time for me to prepare for your entry into my premises. If you violate Minnesota Statute § 504B.211, I reserve the right to take legal action to enforce my rights under the statute.</w:t>
       </w:r>
-      <w:bookmarkStart w:id="0" w:name="_GoBack"/>
-      <w:bookmarkEnd w:id="0"/>
     </w:p>
     <w:p>
       <w:pPr>
@@ -1222,6 +1231,7 @@
     </w:p>
     <w:p>
       <w:pPr>
+        <w:ind w:firstLine="720"/>
         <w:rPr>
           <w:color w:val="000000"/>
         </w:rPr>
@@ -1230,13 +1240,6 @@
         <w:rPr>
           <w:color w:val="000000"/>
         </w:rPr>
-        <w:tab/>
-      </w:r>
-      <w:r>
-        <w:rPr>
-          <w:color w:val="000000"/>
-        </w:rPr>
-        <w:tab/>
         <w:t>____</w:t>
       </w:r>
       <w:r>
@@ -1274,21 +1277,47 @@
         <w:rPr>
           <w:color w:val="000000"/>
         </w:rPr>
-        <w:t>______________________________</w:t>
-      </w:r>
-      <w:r>
-        <w:rPr>
-          <w:color w:val="000000"/>
-        </w:rPr>
-        <w:tab/>
-      </w:r>
-      <w:r>
-        <w:rPr>
-          <w:color w:val="000000"/>
-        </w:rPr>
-        <w:tab/>
         <w:t>__________________</w:t>
       </w:r>
+      <w:r>
+        <w:rPr>
+          <w:color w:val="000000"/>
+        </w:rPr>
+        <w:t xml:space="preserve">______       </w:t>
+      </w:r>
+      <w:r>
+        <w:rPr>
+          <w:color w:val="000000"/>
+        </w:rPr>
+        <w:fldChar w:fldCharType="begin"/>
+      </w:r>
+      <w:r>
+        <w:rPr>
+          <w:color w:val="000000"/>
+        </w:rPr>
+        <w:instrText xml:space="preserve"> DATE \@ "MMMM d, yyyy" </w:instrText>
+      </w:r>
+      <w:r>
+        <w:rPr>
+          <w:color w:val="000000"/>
+        </w:rPr>
+        <w:fldChar w:fldCharType="separate"/>
+      </w:r>
+      <w:r>
+        <w:rPr>
+          <w:noProof/>
+          <w:color w:val="000000"/>
+        </w:rPr>
+        <w:t>February 27, 2018</w:t>
+      </w:r>
+      <w:r>
+        <w:rPr>
+          <w:color w:val="000000"/>
+        </w:rPr>
+        <w:fldChar w:fldCharType="end"/>
+      </w:r>
+      <w:bookmarkStart w:id="0" w:name="_GoBack"/>
+      <w:bookmarkEnd w:id="0"/>
     </w:p>
     <w:p>
       <w:pPr>

</xml_diff>